<commit_message>
Modified the codes to be client-server chat application
</commit_message>
<xml_diff>
--- a/Documentation.docx
+++ b/Documentation.docx
@@ -63,61 +63,25 @@
           <w:sz w:val="28"/>
           <w:szCs w:val="28"/>
         </w:rPr>
-        <w:t xml:space="preserve">Pre </w:t>
-      </w:r>
-      <w:proofErr w:type="gramStart"/>
-      <w:r>
-        <w:rPr>
-          <w:rFonts w:ascii="Times New Roman" w:hAnsi="Times New Roman" w:cs="Times New Roman"/>
-          <w:sz w:val="28"/>
-          <w:szCs w:val="28"/>
-        </w:rPr>
-        <w:t>Requisites :</w:t>
-      </w:r>
-      <w:proofErr w:type="gramEnd"/>
-      <w:r>
-        <w:rPr>
-          <w:rFonts w:ascii="Times New Roman" w:hAnsi="Times New Roman" w:cs="Times New Roman"/>
-          <w:sz w:val="28"/>
-          <w:szCs w:val="28"/>
-        </w:rPr>
-        <w:t xml:space="preserve"> Make sure docker desktop is installed on your system</w:t>
-      </w:r>
-    </w:p>
-    <w:p>
-      <w:pPr>
-        <w:jc w:val="both"/>
-        <w:rPr>
-          <w:rFonts w:ascii="Times New Roman" w:hAnsi="Times New Roman" w:cs="Times New Roman"/>
-          <w:sz w:val="28"/>
-          <w:szCs w:val="28"/>
-        </w:rPr>
-      </w:pPr>
-      <w:r>
-        <w:rPr>
-          <w:rFonts w:ascii="Times New Roman" w:hAnsi="Times New Roman" w:cs="Times New Roman"/>
-          <w:sz w:val="28"/>
-          <w:szCs w:val="28"/>
-        </w:rPr>
-        <w:t xml:space="preserve">1.Create 2 separate files for </w:t>
-      </w:r>
-      <w:proofErr w:type="spellStart"/>
-      <w:r>
-        <w:rPr>
-          <w:rFonts w:ascii="Times New Roman" w:hAnsi="Times New Roman" w:cs="Times New Roman"/>
-          <w:sz w:val="28"/>
-          <w:szCs w:val="28"/>
-        </w:rPr>
-        <w:t>tcp</w:t>
-      </w:r>
-      <w:proofErr w:type="spellEnd"/>
-      <w:r>
-        <w:rPr>
-          <w:rFonts w:ascii="Times New Roman" w:hAnsi="Times New Roman" w:cs="Times New Roman"/>
-          <w:sz w:val="28"/>
-          <w:szCs w:val="28"/>
-        </w:rPr>
-        <w:t xml:space="preserve"> client and server</w:t>
+        <w:t>Pre Requisites : Make sure docker desktop is installed on your system</w:t>
+      </w:r>
+    </w:p>
+    <w:p>
+      <w:pPr>
+        <w:jc w:val="both"/>
+        <w:rPr>
+          <w:rFonts w:ascii="Times New Roman" w:hAnsi="Times New Roman" w:cs="Times New Roman"/>
+          <w:sz w:val="28"/>
+          <w:szCs w:val="28"/>
+        </w:rPr>
+      </w:pPr>
+      <w:r>
+        <w:rPr>
+          <w:rFonts w:ascii="Times New Roman" w:hAnsi="Times New Roman" w:cs="Times New Roman"/>
+          <w:sz w:val="28"/>
+          <w:szCs w:val="28"/>
+        </w:rPr>
+        <w:t>1.Create 2 separate files for tcp client and server</w:t>
       </w:r>
     </w:p>
     <w:p>
@@ -223,9 +187,8 @@
           <w:sz w:val="28"/>
           <w:szCs w:val="28"/>
         </w:rPr>
-        <w:t xml:space="preserve">Create TCP Client </w:t>
-      </w:r>
-      <w:proofErr w:type="gramStart"/>
+        <w:t>Create TCP Client Container</w:t>
+      </w:r>
       <w:r>
         <w:rPr>
           <w:rFonts w:ascii="Times New Roman" w:hAnsi="Times New Roman" w:cs="Times New Roman"/>
@@ -234,7 +197,62 @@
           <w:sz w:val="28"/>
           <w:szCs w:val="28"/>
         </w:rPr>
-        <w:t>Container</w:t>
+        <w:t>(In TCP Client)</w:t>
+      </w:r>
+    </w:p>
+    <w:p>
+      <w:pPr>
+        <w:jc w:val="both"/>
+        <w:rPr>
+          <w:rFonts w:ascii="Times New Roman" w:hAnsi="Times New Roman" w:cs="Times New Roman"/>
+          <w:sz w:val="28"/>
+          <w:szCs w:val="28"/>
+        </w:rPr>
+      </w:pPr>
+      <w:r>
+        <w:rPr>
+          <w:rFonts w:ascii="Times New Roman" w:hAnsi="Times New Roman" w:cs="Times New Roman"/>
+          <w:sz w:val="28"/>
+          <w:szCs w:val="28"/>
+        </w:rPr>
+        <w:t>Create a C++ program that acts as a TCP client. This program connect</w:t>
+      </w:r>
+      <w:r>
+        <w:rPr>
+          <w:rFonts w:ascii="Times New Roman" w:hAnsi="Times New Roman" w:cs="Times New Roman"/>
+          <w:sz w:val="28"/>
+          <w:szCs w:val="28"/>
+        </w:rPr>
+        <w:t>s</w:t>
+      </w:r>
+      <w:r>
+        <w:rPr>
+          <w:rFonts w:ascii="Times New Roman" w:hAnsi="Times New Roman" w:cs="Times New Roman"/>
+          <w:sz w:val="28"/>
+          <w:szCs w:val="28"/>
+        </w:rPr>
+        <w:t xml:space="preserve"> to the server container, send data, and receive echoed data.</w:t>
+      </w:r>
+    </w:p>
+    <w:p>
+      <w:pPr>
+        <w:jc w:val="both"/>
+        <w:rPr>
+          <w:rFonts w:ascii="Times New Roman" w:hAnsi="Times New Roman" w:cs="Times New Roman"/>
+          <w:sz w:val="28"/>
+          <w:szCs w:val="28"/>
+        </w:rPr>
+      </w:pPr>
+      <w:r>
+        <w:rPr>
+          <w:rFonts w:ascii="Times New Roman" w:hAnsi="Times New Roman" w:cs="Times New Roman"/>
+          <w:sz w:val="28"/>
+          <w:szCs w:val="28"/>
+        </w:rPr>
+        <w:t>4.</w:t>
+      </w:r>
+      <w:r>
+        <w:t xml:space="preserve"> </w:t>
       </w:r>
       <w:r>
         <w:rPr>
@@ -244,9 +262,55 @@
           <w:sz w:val="28"/>
           <w:szCs w:val="28"/>
         </w:rPr>
-        <w:t>(</w:t>
-      </w:r>
-      <w:proofErr w:type="gramEnd"/>
+        <w:t>Create Dockerfiles:</w:t>
+      </w:r>
+    </w:p>
+    <w:p>
+      <w:pPr>
+        <w:jc w:val="both"/>
+        <w:rPr>
+          <w:rFonts w:ascii="Times New Roman" w:hAnsi="Times New Roman" w:cs="Times New Roman"/>
+          <w:sz w:val="28"/>
+          <w:szCs w:val="28"/>
+        </w:rPr>
+      </w:pPr>
+      <w:r>
+        <w:rPr>
+          <w:rFonts w:ascii="Times New Roman" w:hAnsi="Times New Roman" w:cs="Times New Roman"/>
+          <w:sz w:val="28"/>
+          <w:szCs w:val="28"/>
+        </w:rPr>
+        <w:t>Create two Dockerfiles, one for the server container and one for the client container, to build the respective images.</w:t>
+      </w:r>
+      <w:r>
+        <w:rPr>
+          <w:rFonts w:ascii="Times New Roman" w:hAnsi="Times New Roman" w:cs="Times New Roman"/>
+          <w:sz w:val="28"/>
+          <w:szCs w:val="28"/>
+        </w:rPr>
+        <w:t xml:space="preserve"> Each folder has its respective dockerfile.</w:t>
+      </w:r>
+    </w:p>
+    <w:p>
+      <w:pPr>
+        <w:jc w:val="both"/>
+        <w:rPr>
+          <w:rFonts w:ascii="Times New Roman" w:hAnsi="Times New Roman" w:cs="Times New Roman"/>
+          <w:sz w:val="28"/>
+          <w:szCs w:val="28"/>
+        </w:rPr>
+      </w:pPr>
+      <w:r>
+        <w:rPr>
+          <w:rFonts w:ascii="Times New Roman" w:hAnsi="Times New Roman" w:cs="Times New Roman"/>
+          <w:sz w:val="28"/>
+          <w:szCs w:val="28"/>
+        </w:rPr>
+        <w:t>5.</w:t>
+      </w:r>
+      <w:r>
+        <w:t xml:space="preserve"> </w:t>
+      </w:r>
       <w:r>
         <w:rPr>
           <w:rFonts w:ascii="Times New Roman" w:hAnsi="Times New Roman" w:cs="Times New Roman"/>
@@ -255,152 +319,55 @@
           <w:sz w:val="28"/>
           <w:szCs w:val="28"/>
         </w:rPr>
-        <w:t>In TCP Client)</w:t>
-      </w:r>
-    </w:p>
-    <w:p>
-      <w:pPr>
-        <w:jc w:val="both"/>
-        <w:rPr>
-          <w:rFonts w:ascii="Times New Roman" w:hAnsi="Times New Roman" w:cs="Times New Roman"/>
-          <w:sz w:val="28"/>
-          <w:szCs w:val="28"/>
-        </w:rPr>
-      </w:pPr>
-      <w:r>
-        <w:rPr>
-          <w:rFonts w:ascii="Times New Roman" w:hAnsi="Times New Roman" w:cs="Times New Roman"/>
-          <w:sz w:val="28"/>
-          <w:szCs w:val="28"/>
-        </w:rPr>
-        <w:t>Create a C++ program that acts as a TCP client. This program connect</w:t>
-      </w:r>
-      <w:r>
-        <w:rPr>
-          <w:rFonts w:ascii="Times New Roman" w:hAnsi="Times New Roman" w:cs="Times New Roman"/>
-          <w:sz w:val="28"/>
-          <w:szCs w:val="28"/>
-        </w:rPr>
-        <w:t>s</w:t>
-      </w:r>
-      <w:r>
-        <w:rPr>
-          <w:rFonts w:ascii="Times New Roman" w:hAnsi="Times New Roman" w:cs="Times New Roman"/>
-          <w:sz w:val="28"/>
-          <w:szCs w:val="28"/>
-        </w:rPr>
-        <w:t xml:space="preserve"> to the server container, send data, and receive echoed data.</w:t>
-      </w:r>
-    </w:p>
-    <w:p>
-      <w:pPr>
-        <w:jc w:val="both"/>
-        <w:rPr>
-          <w:rFonts w:ascii="Times New Roman" w:hAnsi="Times New Roman" w:cs="Times New Roman"/>
-          <w:sz w:val="28"/>
-          <w:szCs w:val="28"/>
-        </w:rPr>
-      </w:pPr>
-      <w:r>
-        <w:rPr>
-          <w:rFonts w:ascii="Times New Roman" w:hAnsi="Times New Roman" w:cs="Times New Roman"/>
-          <w:sz w:val="28"/>
-          <w:szCs w:val="28"/>
-        </w:rPr>
-        <w:t>4.</w:t>
-      </w:r>
-      <w:r>
+        <w:t>Build Docker Images:</w:t>
+      </w:r>
+    </w:p>
+    <w:p>
+      <w:pPr>
+        <w:jc w:val="both"/>
+        <w:rPr>
+          <w:rFonts w:ascii="Times New Roman" w:hAnsi="Times New Roman" w:cs="Times New Roman"/>
+          <w:sz w:val="28"/>
+          <w:szCs w:val="28"/>
+        </w:rPr>
+      </w:pPr>
+      <w:r>
+        <w:rPr>
+          <w:rFonts w:ascii="Times New Roman" w:hAnsi="Times New Roman" w:cs="Times New Roman"/>
+          <w:sz w:val="28"/>
+          <w:szCs w:val="28"/>
+        </w:rPr>
+        <w:t>Build Docker images for both the server and client containers.</w:t>
+      </w:r>
+    </w:p>
+    <w:p>
+      <w:pPr>
+        <w:jc w:val="both"/>
+        <w:rPr>
+          <w:rFonts w:ascii="Times New Roman" w:hAnsi="Times New Roman" w:cs="Times New Roman"/>
+          <w:sz w:val="28"/>
+          <w:szCs w:val="28"/>
+        </w:rPr>
+      </w:pPr>
+      <w:r>
+        <w:rPr>
+          <w:rFonts w:ascii="Times New Roman" w:hAnsi="Times New Roman" w:cs="Times New Roman"/>
+          <w:sz w:val="28"/>
+          <w:szCs w:val="28"/>
+        </w:rPr>
+        <w:t>docker build -t tcpserver-image</w:t>
+      </w:r>
+      <w:r>
+        <w:rPr>
+          <w:rFonts w:ascii="Times New Roman" w:hAnsi="Times New Roman" w:cs="Times New Roman"/>
+          <w:sz w:val="28"/>
+          <w:szCs w:val="28"/>
+        </w:rPr>
         <w:t xml:space="preserve"> </w:t>
       </w:r>
       <w:r>
         <w:rPr>
           <w:rFonts w:ascii="Times New Roman" w:hAnsi="Times New Roman" w:cs="Times New Roman"/>
-          <w:b/>
-          <w:bCs/>
-          <w:sz w:val="28"/>
-          <w:szCs w:val="28"/>
-        </w:rPr>
-        <w:t xml:space="preserve">Create </w:t>
-      </w:r>
-      <w:proofErr w:type="spellStart"/>
-      <w:r>
-        <w:rPr>
-          <w:rFonts w:ascii="Times New Roman" w:hAnsi="Times New Roman" w:cs="Times New Roman"/>
-          <w:b/>
-          <w:bCs/>
-          <w:sz w:val="28"/>
-          <w:szCs w:val="28"/>
-        </w:rPr>
-        <w:t>Dockerfiles</w:t>
-      </w:r>
-      <w:proofErr w:type="spellEnd"/>
-      <w:r>
-        <w:rPr>
-          <w:rFonts w:ascii="Times New Roman" w:hAnsi="Times New Roman" w:cs="Times New Roman"/>
-          <w:b/>
-          <w:bCs/>
-          <w:sz w:val="28"/>
-          <w:szCs w:val="28"/>
-        </w:rPr>
-        <w:t>:</w:t>
-      </w:r>
-    </w:p>
-    <w:p>
-      <w:pPr>
-        <w:jc w:val="both"/>
-        <w:rPr>
-          <w:rFonts w:ascii="Times New Roman" w:hAnsi="Times New Roman" w:cs="Times New Roman"/>
-          <w:sz w:val="28"/>
-          <w:szCs w:val="28"/>
-        </w:rPr>
-      </w:pPr>
-      <w:r>
-        <w:rPr>
-          <w:rFonts w:ascii="Times New Roman" w:hAnsi="Times New Roman" w:cs="Times New Roman"/>
-          <w:sz w:val="28"/>
-          <w:szCs w:val="28"/>
-        </w:rPr>
-        <w:t xml:space="preserve">Create two </w:t>
-      </w:r>
-      <w:proofErr w:type="spellStart"/>
-      <w:r>
-        <w:rPr>
-          <w:rFonts w:ascii="Times New Roman" w:hAnsi="Times New Roman" w:cs="Times New Roman"/>
-          <w:sz w:val="28"/>
-          <w:szCs w:val="28"/>
-        </w:rPr>
-        <w:t>Dockerfiles</w:t>
-      </w:r>
-      <w:proofErr w:type="spellEnd"/>
-      <w:r>
-        <w:rPr>
-          <w:rFonts w:ascii="Times New Roman" w:hAnsi="Times New Roman" w:cs="Times New Roman"/>
-          <w:sz w:val="28"/>
-          <w:szCs w:val="28"/>
-        </w:rPr>
-        <w:t>, one for the server container and one for the client container, to build the respective images.</w:t>
-      </w:r>
-      <w:r>
-        <w:rPr>
-          <w:rFonts w:ascii="Times New Roman" w:hAnsi="Times New Roman" w:cs="Times New Roman"/>
-          <w:sz w:val="28"/>
-          <w:szCs w:val="28"/>
-        </w:rPr>
-        <w:t xml:space="preserve"> Each folder has its respective </w:t>
-      </w:r>
-      <w:proofErr w:type="spellStart"/>
-      <w:r>
-        <w:rPr>
-          <w:rFonts w:ascii="Times New Roman" w:hAnsi="Times New Roman" w:cs="Times New Roman"/>
-          <w:sz w:val="28"/>
-          <w:szCs w:val="28"/>
-        </w:rPr>
-        <w:t>dockerfile</w:t>
-      </w:r>
-      <w:proofErr w:type="spellEnd"/>
-      <w:r>
-        <w:rPr>
-          <w:rFonts w:ascii="Times New Roman" w:hAnsi="Times New Roman" w:cs="Times New Roman"/>
           <w:sz w:val="28"/>
           <w:szCs w:val="28"/>
         </w:rPr>
@@ -422,163 +389,24 @@
           <w:sz w:val="28"/>
           <w:szCs w:val="28"/>
         </w:rPr>
-        <w:t>5.</w:t>
-      </w:r>
-      <w:r>
+        <w:t>docker build -t tcpclient-image</w:t>
+      </w:r>
+      <w:r>
+        <w:rPr>
+          <w:rFonts w:ascii="Times New Roman" w:hAnsi="Times New Roman" w:cs="Times New Roman"/>
+          <w:sz w:val="28"/>
+          <w:szCs w:val="28"/>
+        </w:rPr>
         <w:t xml:space="preserve"> </w:t>
       </w:r>
       <w:r>
         <w:rPr>
           <w:rFonts w:ascii="Times New Roman" w:hAnsi="Times New Roman" w:cs="Times New Roman"/>
-          <w:b/>
-          <w:bCs/>
-          <w:sz w:val="28"/>
-          <w:szCs w:val="28"/>
-        </w:rPr>
-        <w:t>Build Docker Images:</w:t>
-      </w:r>
-    </w:p>
-    <w:p>
-      <w:pPr>
-        <w:jc w:val="both"/>
-        <w:rPr>
-          <w:rFonts w:ascii="Times New Roman" w:hAnsi="Times New Roman" w:cs="Times New Roman"/>
-          <w:sz w:val="28"/>
-          <w:szCs w:val="28"/>
-        </w:rPr>
-      </w:pPr>
-      <w:r>
-        <w:rPr>
-          <w:rFonts w:ascii="Times New Roman" w:hAnsi="Times New Roman" w:cs="Times New Roman"/>
-          <w:sz w:val="28"/>
-          <w:szCs w:val="28"/>
-        </w:rPr>
-        <w:t>Build Docker images for both the server and client containers.</w:t>
-      </w:r>
-    </w:p>
-    <w:p>
-      <w:pPr>
-        <w:jc w:val="both"/>
-        <w:rPr>
-          <w:rFonts w:ascii="Times New Roman" w:hAnsi="Times New Roman" w:cs="Times New Roman"/>
-          <w:sz w:val="28"/>
-          <w:szCs w:val="28"/>
-        </w:rPr>
-      </w:pPr>
-      <w:r>
-        <w:rPr>
-          <w:rFonts w:ascii="Times New Roman" w:hAnsi="Times New Roman" w:cs="Times New Roman"/>
-          <w:sz w:val="28"/>
-          <w:szCs w:val="28"/>
-        </w:rPr>
-        <w:t xml:space="preserve">docker build -t </w:t>
-      </w:r>
-      <w:proofErr w:type="spellStart"/>
-      <w:r>
-        <w:rPr>
-          <w:rFonts w:ascii="Times New Roman" w:hAnsi="Times New Roman" w:cs="Times New Roman"/>
-          <w:sz w:val="28"/>
-          <w:szCs w:val="28"/>
-        </w:rPr>
-        <w:t>tcpserver</w:t>
-      </w:r>
-      <w:proofErr w:type="spellEnd"/>
-      <w:r>
-        <w:rPr>
-          <w:rFonts w:ascii="Times New Roman" w:hAnsi="Times New Roman" w:cs="Times New Roman"/>
-          <w:sz w:val="28"/>
-          <w:szCs w:val="28"/>
-        </w:rPr>
-        <w:t>-</w:t>
-      </w:r>
-      <w:proofErr w:type="gramStart"/>
-      <w:r>
-        <w:rPr>
-          <w:rFonts w:ascii="Times New Roman" w:hAnsi="Times New Roman" w:cs="Times New Roman"/>
-          <w:sz w:val="28"/>
-          <w:szCs w:val="28"/>
-        </w:rPr>
-        <w:t>image</w:t>
-      </w:r>
-      <w:r>
-        <w:rPr>
-          <w:rFonts w:ascii="Times New Roman" w:hAnsi="Times New Roman" w:cs="Times New Roman"/>
-          <w:sz w:val="28"/>
-          <w:szCs w:val="28"/>
-        </w:rPr>
-        <w:t xml:space="preserve"> </w:t>
-      </w:r>
-      <w:r>
-        <w:rPr>
-          <w:rFonts w:ascii="Times New Roman" w:hAnsi="Times New Roman" w:cs="Times New Roman"/>
           <w:sz w:val="28"/>
           <w:szCs w:val="28"/>
         </w:rPr>
         <w:t>.</w:t>
       </w:r>
-      <w:proofErr w:type="gramEnd"/>
-    </w:p>
-    <w:p>
-      <w:pPr>
-        <w:jc w:val="both"/>
-        <w:rPr>
-          <w:rFonts w:ascii="Times New Roman" w:hAnsi="Times New Roman" w:cs="Times New Roman"/>
-          <w:sz w:val="28"/>
-          <w:szCs w:val="28"/>
-        </w:rPr>
-      </w:pPr>
-      <w:r>
-        <w:rPr>
-          <w:rFonts w:ascii="Times New Roman" w:hAnsi="Times New Roman" w:cs="Times New Roman"/>
-          <w:sz w:val="28"/>
-          <w:szCs w:val="28"/>
-        </w:rPr>
-        <w:t xml:space="preserve">docker build -t </w:t>
-      </w:r>
-      <w:proofErr w:type="spellStart"/>
-      <w:r>
-        <w:rPr>
-          <w:rFonts w:ascii="Times New Roman" w:hAnsi="Times New Roman" w:cs="Times New Roman"/>
-          <w:sz w:val="28"/>
-          <w:szCs w:val="28"/>
-        </w:rPr>
-        <w:t>tcpclient</w:t>
-      </w:r>
-      <w:proofErr w:type="spellEnd"/>
-      <w:r>
-        <w:rPr>
-          <w:rFonts w:ascii="Times New Roman" w:hAnsi="Times New Roman" w:cs="Times New Roman"/>
-          <w:sz w:val="28"/>
-          <w:szCs w:val="28"/>
-        </w:rPr>
-        <w:t>-</w:t>
-      </w:r>
-      <w:proofErr w:type="gramStart"/>
-      <w:r>
-        <w:rPr>
-          <w:rFonts w:ascii="Times New Roman" w:hAnsi="Times New Roman" w:cs="Times New Roman"/>
-          <w:sz w:val="28"/>
-          <w:szCs w:val="28"/>
-        </w:rPr>
-        <w:t>image</w:t>
-      </w:r>
-      <w:r>
-        <w:rPr>
-          <w:rFonts w:ascii="Times New Roman" w:hAnsi="Times New Roman" w:cs="Times New Roman"/>
-          <w:sz w:val="28"/>
-          <w:szCs w:val="28"/>
-        </w:rPr>
-        <w:t xml:space="preserve"> </w:t>
-      </w:r>
-      <w:r>
-        <w:rPr>
-          <w:rFonts w:ascii="Times New Roman" w:hAnsi="Times New Roman" w:cs="Times New Roman"/>
-          <w:sz w:val="28"/>
-          <w:szCs w:val="28"/>
-        </w:rPr>
-        <w:t>.</w:t>
-      </w:r>
-      <w:proofErr w:type="gramEnd"/>
     </w:p>
     <w:p>
       <w:pPr>
@@ -603,143 +431,43 @@
           <w:sz w:val="28"/>
           <w:szCs w:val="28"/>
         </w:rPr>
-        <w:t xml:space="preserve">Run the containers in interactable format as in the </w:t>
-      </w:r>
-      <w:proofErr w:type="gramStart"/>
-      <w:r>
-        <w:rPr>
-          <w:rFonts w:ascii="Times New Roman" w:hAnsi="Times New Roman" w:cs="Times New Roman"/>
-          <w:sz w:val="28"/>
-          <w:szCs w:val="28"/>
-        </w:rPr>
-        <w:t>images :</w:t>
-      </w:r>
-      <w:proofErr w:type="gramEnd"/>
-      <w:r>
-        <w:rPr>
-          <w:rFonts w:ascii="Times New Roman" w:hAnsi="Times New Roman" w:cs="Times New Roman"/>
-          <w:sz w:val="28"/>
-          <w:szCs w:val="28"/>
-        </w:rPr>
-        <w:t xml:space="preserve"> </w:t>
-      </w:r>
-    </w:p>
-    <w:p>
-      <w:pPr>
-        <w:jc w:val="both"/>
-        <w:rPr>
-          <w:rFonts w:ascii="Times New Roman" w:hAnsi="Times New Roman" w:cs="Times New Roman"/>
-          <w:sz w:val="28"/>
-          <w:szCs w:val="28"/>
-        </w:rPr>
-      </w:pPr>
-      <w:r>
-        <w:rPr>
-          <w:rFonts w:ascii="Times New Roman" w:hAnsi="Times New Roman" w:cs="Times New Roman"/>
-          <w:sz w:val="28"/>
-          <w:szCs w:val="28"/>
-        </w:rPr>
-        <w:t xml:space="preserve">docker run -it --name </w:t>
-      </w:r>
-      <w:proofErr w:type="spellStart"/>
-      <w:r>
-        <w:rPr>
-          <w:rFonts w:ascii="Times New Roman" w:hAnsi="Times New Roman" w:cs="Times New Roman"/>
-          <w:sz w:val="28"/>
-          <w:szCs w:val="28"/>
-        </w:rPr>
-        <w:t>tcpscontainer</w:t>
-      </w:r>
-      <w:proofErr w:type="spellEnd"/>
-      <w:r>
-        <w:rPr>
-          <w:rFonts w:ascii="Times New Roman" w:hAnsi="Times New Roman" w:cs="Times New Roman"/>
-          <w:sz w:val="28"/>
-          <w:szCs w:val="28"/>
-        </w:rPr>
-        <w:t xml:space="preserve"> </w:t>
-      </w:r>
-      <w:proofErr w:type="spellStart"/>
-      <w:r>
-        <w:rPr>
-          <w:rFonts w:ascii="Times New Roman" w:hAnsi="Times New Roman" w:cs="Times New Roman"/>
-          <w:sz w:val="28"/>
-          <w:szCs w:val="28"/>
-        </w:rPr>
-        <w:t>tcpsimage</w:t>
-      </w:r>
-      <w:proofErr w:type="spellEnd"/>
-    </w:p>
-    <w:p>
-      <w:pPr>
-        <w:jc w:val="both"/>
-        <w:rPr>
-          <w:rFonts w:ascii="Times New Roman" w:hAnsi="Times New Roman" w:cs="Times New Roman"/>
-          <w:sz w:val="28"/>
-          <w:szCs w:val="28"/>
-        </w:rPr>
-      </w:pPr>
-      <w:r>
-        <w:rPr>
-          <w:rFonts w:ascii="Times New Roman" w:hAnsi="Times New Roman" w:cs="Times New Roman"/>
-          <w:sz w:val="28"/>
-          <w:szCs w:val="28"/>
-        </w:rPr>
-        <w:t xml:space="preserve">docker run -it --name </w:t>
-      </w:r>
-      <w:proofErr w:type="spellStart"/>
-      <w:r>
-        <w:rPr>
-          <w:rFonts w:ascii="Times New Roman" w:hAnsi="Times New Roman" w:cs="Times New Roman"/>
-          <w:sz w:val="28"/>
-          <w:szCs w:val="28"/>
-        </w:rPr>
-        <w:t>tcpccontainer</w:t>
-      </w:r>
-      <w:proofErr w:type="spellEnd"/>
-      <w:r>
-        <w:rPr>
-          <w:rFonts w:ascii="Times New Roman" w:hAnsi="Times New Roman" w:cs="Times New Roman"/>
-          <w:sz w:val="28"/>
-          <w:szCs w:val="28"/>
-        </w:rPr>
-        <w:t xml:space="preserve"> --link </w:t>
-      </w:r>
-      <w:proofErr w:type="spellStart"/>
-      <w:r>
-        <w:rPr>
-          <w:rFonts w:ascii="Times New Roman" w:hAnsi="Times New Roman" w:cs="Times New Roman"/>
-          <w:sz w:val="28"/>
-          <w:szCs w:val="28"/>
-        </w:rPr>
-        <w:t>tcpscontainer</w:t>
-      </w:r>
-      <w:proofErr w:type="spellEnd"/>
-      <w:r>
-        <w:rPr>
-          <w:rFonts w:ascii="Times New Roman" w:hAnsi="Times New Roman" w:cs="Times New Roman"/>
-          <w:sz w:val="28"/>
-          <w:szCs w:val="28"/>
-        </w:rPr>
-        <w:t xml:space="preserve"> </w:t>
-      </w:r>
-      <w:proofErr w:type="spellStart"/>
-      <w:r>
-        <w:rPr>
-          <w:rFonts w:ascii="Times New Roman" w:hAnsi="Times New Roman" w:cs="Times New Roman"/>
-          <w:sz w:val="28"/>
-          <w:szCs w:val="28"/>
-        </w:rPr>
-        <w:t>tcpcimage</w:t>
-      </w:r>
-      <w:proofErr w:type="spellEnd"/>
-      <w:r>
-        <w:rPr>
-          <w:rFonts w:ascii="Times New Roman" w:hAnsi="Times New Roman" w:cs="Times New Roman"/>
-          <w:sz w:val="28"/>
-          <w:szCs w:val="28"/>
-        </w:rPr>
-        <w:t xml:space="preserve"> </w:t>
+        <w:t xml:space="preserve">Run the containers in interactable format as in the images : </w:t>
+      </w:r>
+    </w:p>
+    <w:p>
+      <w:pPr>
+        <w:jc w:val="both"/>
+        <w:rPr>
+          <w:rFonts w:ascii="Times New Roman" w:hAnsi="Times New Roman" w:cs="Times New Roman"/>
+          <w:sz w:val="28"/>
+          <w:szCs w:val="28"/>
+        </w:rPr>
+      </w:pPr>
+      <w:r>
+        <w:rPr>
+          <w:rFonts w:ascii="Times New Roman" w:hAnsi="Times New Roman" w:cs="Times New Roman"/>
+          <w:sz w:val="28"/>
+          <w:szCs w:val="28"/>
+        </w:rPr>
+        <w:t>docker run -it --name tcpscontainer tcpsimage</w:t>
+      </w:r>
+    </w:p>
+    <w:p>
+      <w:pPr>
+        <w:jc w:val="both"/>
+        <w:rPr>
+          <w:rFonts w:ascii="Times New Roman" w:hAnsi="Times New Roman" w:cs="Times New Roman"/>
+          <w:sz w:val="28"/>
+          <w:szCs w:val="28"/>
+        </w:rPr>
+      </w:pPr>
+      <w:r>
+        <w:rPr>
+          <w:rFonts w:ascii="Times New Roman" w:hAnsi="Times New Roman" w:cs="Times New Roman"/>
+          <w:sz w:val="28"/>
+          <w:szCs w:val="28"/>
+        </w:rPr>
+        <w:t xml:space="preserve">docker run -it --name tcpccontainer --link tcpscontainer tcpcimage </w:t>
       </w:r>
     </w:p>
     <w:p>
@@ -859,33 +587,7 @@
           <w:sz w:val="28"/>
           <w:szCs w:val="28"/>
         </w:rPr>
-        <w:t xml:space="preserve">Sample Demo </w:t>
-      </w:r>
-      <w:proofErr w:type="gramStart"/>
-      <w:r>
-        <w:rPr>
-          <w:rFonts w:ascii="Times New Roman" w:hAnsi="Times New Roman" w:cs="Times New Roman"/>
-          <w:b/>
-          <w:bCs/>
-          <w:i/>
-          <w:iCs/>
-          <w:sz w:val="28"/>
-          <w:szCs w:val="28"/>
-        </w:rPr>
-        <w:t>Images :</w:t>
-      </w:r>
-      <w:proofErr w:type="gramEnd"/>
-      <w:r>
-        <w:rPr>
-          <w:rFonts w:ascii="Times New Roman" w:hAnsi="Times New Roman" w:cs="Times New Roman"/>
-          <w:b/>
-          <w:bCs/>
-          <w:i/>
-          <w:iCs/>
-          <w:sz w:val="28"/>
-          <w:szCs w:val="28"/>
-        </w:rPr>
-        <w:t xml:space="preserve"> </w:t>
+        <w:t xml:space="preserve">Sample Demo Images : </w:t>
       </w:r>
     </w:p>
     <w:p>
@@ -899,11 +601,31 @@
         <w:rPr>
           <w:noProof/>
         </w:rPr>
+        <w:t xml:space="preserve">  </w:t>
+      </w:r>
+      <w:r>
+        <w:rPr>
+          <w:noProof/>
+        </w:rPr>
+        <w:t>Server :</w:t>
+      </w:r>
+    </w:p>
+    <w:p>
+      <w:pPr>
+        <w:jc w:val="both"/>
+        <w:rPr>
+          <w:noProof/>
+        </w:rPr>
+      </w:pPr>
+      <w:r>
+        <w:rPr>
+          <w:noProof/>
+        </w:rPr>
         <w:drawing>
-          <wp:inline distT="0" distB="0" distL="0" distR="0" wp14:anchorId="06D82FB0" wp14:editId="7995A5A4">
-            <wp:extent cx="6645910" cy="3061970"/>
-            <wp:effectExtent l="0" t="0" r="2540" b="5080"/>
-            <wp:docPr id="910989594" name="Picture 1"/>
+          <wp:inline distT="0" distB="0" distL="0" distR="0" wp14:anchorId="0F3276CC" wp14:editId="6521A3FB">
+            <wp:extent cx="6645910" cy="3468370"/>
+            <wp:effectExtent l="0" t="0" r="2540" b="0"/>
+            <wp:docPr id="1692919019" name="Picture 1"/>
             <wp:cNvGraphicFramePr>
               <a:graphicFrameLocks xmlns:a="http://schemas.openxmlformats.org/drawingml/2006/main" noChangeAspect="1"/>
             </wp:cNvGraphicFramePr>
@@ -911,7 +633,7 @@
               <a:graphicData uri="http://schemas.openxmlformats.org/drawingml/2006/picture">
                 <pic:pic xmlns:pic="http://schemas.openxmlformats.org/drawingml/2006/picture">
                   <pic:nvPicPr>
-                    <pic:cNvPr id="910989594" name=""/>
+                    <pic:cNvPr id="1692919019" name=""/>
                     <pic:cNvPicPr/>
                   </pic:nvPicPr>
                   <pic:blipFill>
@@ -923,7 +645,7 @@
                   <pic:spPr>
                     <a:xfrm>
                       <a:off x="0" y="0"/>
-                      <a:ext cx="6645910" cy="3061970"/>
+                      <a:ext cx="6645910" cy="3468370"/>
                     </a:xfrm>
                     <a:prstGeom prst="rect">
                       <a:avLst/>
@@ -935,12 +657,14 @@
           </wp:inline>
         </w:drawing>
       </w:r>
-      <w:r>
+    </w:p>
+    <w:p>
+      <w:pPr>
+        <w:jc w:val="both"/>
         <w:rPr>
           <w:noProof/>
         </w:rPr>
-        <w:t xml:space="preserve">  </w:t>
-      </w:r>
+      </w:pPr>
     </w:p>
     <w:p>
       <w:pPr>
@@ -953,11 +677,25 @@
         <w:rPr>
           <w:noProof/>
         </w:rPr>
+        <w:t>Client1 :</w:t>
+      </w:r>
+    </w:p>
+    <w:p>
+      <w:pPr>
+        <w:jc w:val="both"/>
+        <w:rPr>
+          <w:noProof/>
+        </w:rPr>
+      </w:pPr>
+      <w:r>
+        <w:rPr>
+          <w:noProof/>
+        </w:rPr>
         <w:drawing>
-          <wp:inline distT="0" distB="0" distL="0" distR="0" wp14:anchorId="24FA271A" wp14:editId="3609E37A">
-            <wp:extent cx="6645910" cy="2015490"/>
-            <wp:effectExtent l="0" t="0" r="2540" b="3810"/>
-            <wp:docPr id="400937978" name="Picture 1"/>
+          <wp:inline distT="0" distB="0" distL="0" distR="0" wp14:anchorId="114ABC9C" wp14:editId="3327FD7C">
+            <wp:extent cx="6645910" cy="3424555"/>
+            <wp:effectExtent l="0" t="0" r="2540" b="4445"/>
+            <wp:docPr id="1922162704" name="Picture 1"/>
             <wp:cNvGraphicFramePr>
               <a:graphicFrameLocks xmlns:a="http://schemas.openxmlformats.org/drawingml/2006/main" noChangeAspect="1"/>
             </wp:cNvGraphicFramePr>
@@ -965,7 +703,7 @@
               <a:graphicData uri="http://schemas.openxmlformats.org/drawingml/2006/picture">
                 <pic:pic xmlns:pic="http://schemas.openxmlformats.org/drawingml/2006/picture">
                   <pic:nvPicPr>
-                    <pic:cNvPr id="400937978" name=""/>
+                    <pic:cNvPr id="1922162704" name=""/>
                     <pic:cNvPicPr/>
                   </pic:nvPicPr>
                   <pic:blipFill>
@@ -977,7 +715,7 @@
                   <pic:spPr>
                     <a:xfrm>
                       <a:off x="0" y="0"/>
-                      <a:ext cx="6645910" cy="2015490"/>
+                      <a:ext cx="6645910" cy="3424555"/>
                     </a:xfrm>
                     <a:prstGeom prst="rect">
                       <a:avLst/>
@@ -1001,11 +739,30 @@
         <w:rPr>
           <w:noProof/>
         </w:rPr>
+        <w:t>Client 2:</w:t>
+      </w:r>
+    </w:p>
+    <w:p>
+      <w:pPr>
+        <w:jc w:val="both"/>
+        <w:rPr>
+          <w:rFonts w:ascii="Times New Roman" w:hAnsi="Times New Roman" w:cs="Times New Roman"/>
+          <w:sz w:val="28"/>
+          <w:szCs w:val="28"/>
+        </w:rPr>
+      </w:pPr>
+      <w:r>
+        <w:rPr>
+          <w:rFonts w:ascii="Times New Roman" w:hAnsi="Times New Roman" w:cs="Times New Roman"/>
+          <w:sz w:val="28"/>
+          <w:szCs w:val="28"/>
+        </w:rPr>
+        <w:lastRenderedPageBreak/>
         <w:drawing>
-          <wp:inline distT="0" distB="0" distL="0" distR="0" wp14:anchorId="409ABE1C" wp14:editId="7C5C06B5">
-            <wp:extent cx="6645910" cy="1747520"/>
-            <wp:effectExtent l="0" t="0" r="2540" b="5080"/>
-            <wp:docPr id="1558057312" name="Picture 1"/>
+          <wp:inline distT="0" distB="0" distL="0" distR="0" wp14:anchorId="380E146D" wp14:editId="59F29376">
+            <wp:extent cx="6645910" cy="3424555"/>
+            <wp:effectExtent l="0" t="0" r="2540" b="4445"/>
+            <wp:docPr id="434560921" name="Picture 1"/>
             <wp:cNvGraphicFramePr>
               <a:graphicFrameLocks xmlns:a="http://schemas.openxmlformats.org/drawingml/2006/main" noChangeAspect="1"/>
             </wp:cNvGraphicFramePr>
@@ -1013,7 +770,7 @@
               <a:graphicData uri="http://schemas.openxmlformats.org/drawingml/2006/picture">
                 <pic:pic xmlns:pic="http://schemas.openxmlformats.org/drawingml/2006/picture">
                   <pic:nvPicPr>
-                    <pic:cNvPr id="1558057312" name=""/>
+                    <pic:cNvPr id="434560921" name=""/>
                     <pic:cNvPicPr/>
                   </pic:nvPicPr>
                   <pic:blipFill>
@@ -1025,7 +782,7 @@
                   <pic:spPr>
                     <a:xfrm>
                       <a:off x="0" y="0"/>
-                      <a:ext cx="6645910" cy="1747520"/>
+                      <a:ext cx="6645910" cy="3424555"/>
                     </a:xfrm>
                     <a:prstGeom prst="rect">
                       <a:avLst/>
@@ -1037,16 +794,6 @@
           </wp:inline>
         </w:drawing>
       </w:r>
-    </w:p>
-    <w:p>
-      <w:pPr>
-        <w:jc w:val="both"/>
-        <w:rPr>
-          <w:rFonts w:ascii="Times New Roman" w:hAnsi="Times New Roman" w:cs="Times New Roman"/>
-          <w:sz w:val="28"/>
-          <w:szCs w:val="28"/>
-        </w:rPr>
-      </w:pPr>
     </w:p>
     <w:sectPr>
       <w:pgSz w:w="11906" w:h="16838"/>

</xml_diff>